<commit_message>
Fixed minor errors and formatting issues in logs 1-5
</commit_message>
<xml_diff>
--- a/zone/notebook/Build Log/#1.docx
+++ b/zone/notebook/Build Log/#1.docx
@@ -11,7 +11,132 @@
         <mc:AlternateContent>
           <mc:Choice Requires="wps">
             <w:drawing>
-              <wp:anchor distT="0" distB="0" distL="114300" distR="114300" simplePos="0" relativeHeight="251664384" behindDoc="0" locked="0" layoutInCell="1" allowOverlap="1" wp14:anchorId="57150A34" wp14:editId="5D355770">
+              <wp:anchor distT="0" distB="0" distL="114300" distR="114300" simplePos="0" relativeHeight="251660288" behindDoc="0" locked="0" layoutInCell="1" allowOverlap="1">
+                <wp:simplePos x="0" y="0"/>
+                <wp:positionH relativeFrom="column">
+                  <wp:posOffset>-476250</wp:posOffset>
+                </wp:positionH>
+                <wp:positionV relativeFrom="paragraph">
+                  <wp:posOffset>8582025</wp:posOffset>
+                </wp:positionV>
+                <wp:extent cx="6724650" cy="628650"/>
+                <wp:effectExtent l="0" t="0" r="19050" b="19050"/>
+                <wp:wrapNone/>
+                <wp:docPr id="12" name="Text Box 12"/>
+                <wp:cNvGraphicFramePr/>
+                <a:graphic xmlns:a="http://schemas.openxmlformats.org/drawingml/2006/main">
+                  <a:graphicData uri="http://schemas.microsoft.com/office/word/2010/wordprocessingShape">
+                    <wps:wsp>
+                      <wps:cNvSpPr txBox="1"/>
+                      <wps:spPr>
+                        <a:xfrm>
+                          <a:off x="0" y="0"/>
+                          <a:ext cx="6724650" cy="628650"/>
+                        </a:xfrm>
+                        <a:prstGeom prst="rect">
+                          <a:avLst/>
+                        </a:prstGeom>
+                        <a:ln/>
+                      </wps:spPr>
+                      <wps:style>
+                        <a:lnRef idx="2">
+                          <a:schemeClr val="accent1"/>
+                        </a:lnRef>
+                        <a:fillRef idx="1">
+                          <a:schemeClr val="lt1"/>
+                        </a:fillRef>
+                        <a:effectRef idx="0">
+                          <a:schemeClr val="accent1"/>
+                        </a:effectRef>
+                        <a:fontRef idx="minor">
+                          <a:schemeClr val="dk1"/>
+                        </a:fontRef>
+                      </wps:style>
+                      <wps:txbx>
+                        <w:txbxContent>
+                          <w:p>
+                            <w:r>
+                              <w:t>Logged by</w:t>
+                            </w:r>
+                            <w:r>
+                              <w:t xml:space="preserve"> Robbie Buxton </w:t>
+                            </w:r>
+                          </w:p>
+                          <w:p>
+                            <w:r>
+                              <w:t>19/06</w:t>
+                            </w:r>
+                            <w:r>
+                              <w:t>/2017 – 18:</w:t>
+                            </w:r>
+                            <w:r>
+                              <w:t xml:space="preserve">23 </w:t>
+                            </w:r>
+                          </w:p>
+                        </w:txbxContent>
+                      </wps:txbx>
+                      <wps:bodyPr rot="0" spcFirstLastPara="0" vertOverflow="overflow" horzOverflow="overflow" vert="horz" wrap="square" lIns="91440" tIns="45720" rIns="91440" bIns="45720" numCol="1" spcCol="0" rtlCol="0" fromWordArt="0" anchor="t" anchorCtr="0" forceAA="0" compatLnSpc="1">
+                        <a:prstTxWarp prst="textNoShape">
+                          <a:avLst/>
+                        </a:prstTxWarp>
+                        <a:noAutofit/>
+                      </wps:bodyPr>
+                    </wps:wsp>
+                  </a:graphicData>
+                </a:graphic>
+                <wp14:sizeRelH relativeFrom="margin">
+                  <wp14:pctWidth>0</wp14:pctWidth>
+                </wp14:sizeRelH>
+                <wp14:sizeRelV relativeFrom="margin">
+                  <wp14:pctHeight>0</wp14:pctHeight>
+                </wp14:sizeRelV>
+              </wp:anchor>
+            </w:drawing>
+          </mc:Choice>
+          <mc:Fallback>
+            <w:pict>
+              <v:shapetype id="_x0000_t202" coordsize="21600,21600" o:spt="202" path="m,l,21600r21600,l21600,xe">
+                <v:stroke joinstyle="miter"/>
+                <v:path gradientshapeok="t" o:connecttype="rect"/>
+              </v:shapetype>
+              <v:shape id="Text Box 12" o:spid="_x0000_s1026" type="#_x0000_t202" style="position:absolute;margin-left:-37.5pt;margin-top:675.75pt;width:529.5pt;height:49.5pt;z-index:251660288;visibility:visible;mso-wrap-style:square;mso-width-percent:0;mso-height-percent:0;mso-wrap-distance-left:9pt;mso-wrap-distance-top:0;mso-wrap-distance-right:9pt;mso-wrap-distance-bottom:0;mso-position-horizontal:absolute;mso-position-horizontal-relative:text;mso-position-vertical:absolute;mso-position-vertical-relative:text;mso-width-percent:0;mso-height-percent:0;mso-width-relative:margin;mso-height-relative:margin;v-text-anchor:top" o:gfxdata="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" fillcolor="white [3201]" strokecolor="#4472c4 [3204]" strokeweight="1pt">
+                <v:textbox>
+                  <w:txbxContent>
+                    <w:p>
+                      <w:r>
+                        <w:t>Logged by</w:t>
+                      </w:r>
+                      <w:r>
+                        <w:t xml:space="preserve"> Robbie Buxton </w:t>
+                      </w:r>
+                    </w:p>
+                    <w:p>
+                      <w:r>
+                        <w:t>19/06</w:t>
+                      </w:r>
+                      <w:r>
+                        <w:t>/2017 – 18:</w:t>
+                      </w:r>
+                      <w:r>
+                        <w:t xml:space="preserve">23 </w:t>
+                      </w:r>
+                    </w:p>
+                  </w:txbxContent>
+                </v:textbox>
+              </v:shape>
+            </w:pict>
+          </mc:Fallback>
+        </mc:AlternateContent>
+      </w:r>
+      <w:r>
+        <w:rPr>
+          <w:noProof/>
+          <w:lang w:eastAsia="en-GB"/>
+        </w:rPr>
+        <mc:AlternateContent>
+          <mc:Choice Requires="wps">
+            <w:drawing>
+              <wp:anchor distT="0" distB="0" distL="114300" distR="114300" simplePos="0" relativeHeight="251658240" behindDoc="0" locked="0" layoutInCell="1" allowOverlap="1" wp14:anchorId="57150A34" wp14:editId="5D355770">
                 <wp:simplePos x="0" y="0"/>
                 <wp:positionH relativeFrom="column">
                   <wp:posOffset>2705100</wp:posOffset>
@@ -64,7 +189,13 @@
                               <w:rPr>
                                 <w:b/>
                               </w:rPr>
-                              <w:t>What needs to be changed:</w:t>
+                              <w:t>Future Changes</w:t>
+                            </w:r>
+                            <w:r>
+                              <w:rPr>
+                                <w:b/>
+                              </w:rPr>
+                              <w:t>:</w:t>
                             </w:r>
                           </w:p>
                           <w:p>
@@ -72,11 +203,14 @@
                               <w:pStyle w:val="ListParagraph"/>
                               <w:numPr>
                                 <w:ilvl w:val="0"/>
-                                <w:numId w:val="5"/>
+                                <w:numId w:val="8"/>
                               </w:numPr>
                             </w:pPr>
                             <w:r>
-                              <w:t>Fix axel squeaking problem (move or lubricate)</w:t>
+                              <w:t>Fix axle</w:t>
+                            </w:r>
+                            <w:r>
+                              <w:t xml:space="preserve"> squeaking problem (move or lubricate)</w:t>
                             </w:r>
                           </w:p>
                           <w:p>
@@ -84,11 +218,17 @@
                               <w:pStyle w:val="ListParagraph"/>
                               <w:numPr>
                                 <w:ilvl w:val="0"/>
-                                <w:numId w:val="5"/>
+                                <w:numId w:val="8"/>
                               </w:numPr>
                             </w:pPr>
                             <w:r>
-                              <w:t>Move motor and gear system in by one notch</w:t>
+                              <w:t>Move motor and gear system in</w:t>
+                            </w:r>
+                            <w:r>
+                              <w:t>wards</w:t>
+                            </w:r>
+                            <w:r>
+                              <w:t xml:space="preserve"> by one notch</w:t>
                             </w:r>
                           </w:p>
                           <w:p>
@@ -96,11 +236,14 @@
                               <w:pStyle w:val="ListParagraph"/>
                               <w:numPr>
                                 <w:ilvl w:val="0"/>
-                                <w:numId w:val="5"/>
+                                <w:numId w:val="8"/>
                               </w:numPr>
                             </w:pPr>
                             <w:r>
-                              <w:t>Build to full specifications</w:t>
+                              <w:t xml:space="preserve">Build to full </w:t>
+                            </w:r>
+                            <w:r>
+                              <w:t>design</w:t>
                             </w:r>
                           </w:p>
                           <w:p/>
@@ -126,11 +269,7 @@
           </mc:Choice>
           <mc:Fallback>
             <w:pict>
-              <v:shapetype w14:anchorId="57150A34" id="_x0000_t202" coordsize="21600,21600" o:spt="202" path="m,l,21600r21600,l21600,xe">
-                <v:stroke joinstyle="miter"/>
-                <v:path gradientshapeok="t" o:connecttype="rect"/>
-              </v:shapetype>
-              <v:shape id="Text Box 7" o:spid="_x0000_s1026" type="#_x0000_t202" style="position:absolute;margin-left:213pt;margin-top:297.75pt;width:280.5pt;height:142.5pt;z-index:251664384;visibility:visible;mso-wrap-style:square;mso-width-percent:0;mso-height-percent:0;mso-wrap-distance-left:9pt;mso-wrap-distance-top:0;mso-wrap-distance-right:9pt;mso-wrap-distance-bottom:0;mso-position-horizontal:absolute;mso-position-horizontal-relative:text;mso-position-vertical:absolute;mso-position-vertical-relative:text;mso-width-percent:0;mso-height-percent:0;mso-width-relative:margin;mso-height-relative:margin;v-text-anchor:top" o:gfxdata="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" fillcolor="white [3201]" strokecolor="#4472c4 [3204]" strokeweight="1pt">
+              <v:shape w14:anchorId="57150A34" id="Text Box 7" o:spid="_x0000_s1027" type="#_x0000_t202" style="position:absolute;margin-left:213pt;margin-top:297.75pt;width:280.5pt;height:142.5pt;z-index:251658240;visibility:visible;mso-wrap-style:square;mso-width-percent:0;mso-height-percent:0;mso-wrap-distance-left:9pt;mso-wrap-distance-top:0;mso-wrap-distance-right:9pt;mso-wrap-distance-bottom:0;mso-position-horizontal:absolute;mso-position-horizontal-relative:text;mso-position-vertical:absolute;mso-position-vertical-relative:text;mso-width-percent:0;mso-height-percent:0;mso-width-relative:margin;mso-height-relative:margin;v-text-anchor:top" o:gfxdata="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" fillcolor="white [3201]" strokecolor="#4472c4 [3204]" strokeweight="1pt">
                 <v:textbox>
                   <w:txbxContent>
                     <w:p>
@@ -143,7 +282,13 @@
                         <w:rPr>
                           <w:b/>
                         </w:rPr>
-                        <w:t>What needs to be changed:</w:t>
+                        <w:t>Future Changes</w:t>
+                      </w:r>
+                      <w:r>
+                        <w:rPr>
+                          <w:b/>
+                        </w:rPr>
+                        <w:t>:</w:t>
                       </w:r>
                     </w:p>
                     <w:p>
@@ -151,11 +296,14 @@
                         <w:pStyle w:val="ListParagraph"/>
                         <w:numPr>
                           <w:ilvl w:val="0"/>
-                          <w:numId w:val="5"/>
+                          <w:numId w:val="8"/>
                         </w:numPr>
                       </w:pPr>
                       <w:r>
-                        <w:t>Fix axel squeaking problem (move or lubricate)</w:t>
+                        <w:t>Fix axle</w:t>
+                      </w:r>
+                      <w:r>
+                        <w:t xml:space="preserve"> squeaking problem (move or lubricate)</w:t>
                       </w:r>
                     </w:p>
                     <w:p>
@@ -163,11 +311,17 @@
                         <w:pStyle w:val="ListParagraph"/>
                         <w:numPr>
                           <w:ilvl w:val="0"/>
-                          <w:numId w:val="5"/>
+                          <w:numId w:val="8"/>
                         </w:numPr>
                       </w:pPr>
                       <w:r>
-                        <w:t>Move motor and gear system in by one notch</w:t>
+                        <w:t>Move motor and gear system in</w:t>
+                      </w:r>
+                      <w:r>
+                        <w:t>wards</w:t>
+                      </w:r>
+                      <w:r>
+                        <w:t xml:space="preserve"> by one notch</w:t>
                       </w:r>
                     </w:p>
                     <w:p>
@@ -175,11 +329,14 @@
                         <w:pStyle w:val="ListParagraph"/>
                         <w:numPr>
                           <w:ilvl w:val="0"/>
-                          <w:numId w:val="5"/>
+                          <w:numId w:val="8"/>
                         </w:numPr>
                       </w:pPr>
                       <w:r>
-                        <w:t>Build to full specifications</w:t>
+                        <w:t xml:space="preserve">Build to full </w:t>
+                      </w:r>
+                      <w:r>
+                        <w:t>design</w:t>
                       </w:r>
                     </w:p>
                     <w:p/>
@@ -198,7 +355,7 @@
         <mc:AlternateContent>
           <mc:Choice Requires="wps">
             <w:drawing>
-              <wp:anchor distT="0" distB="0" distL="114300" distR="114300" simplePos="0" relativeHeight="251662336" behindDoc="0" locked="0" layoutInCell="1" allowOverlap="1">
+              <wp:anchor distT="0" distB="0" distL="114300" distR="114300" simplePos="0" relativeHeight="251656192" behindDoc="0" locked="0" layoutInCell="1" allowOverlap="1">
                 <wp:simplePos x="0" y="0"/>
                 <wp:positionH relativeFrom="column">
                   <wp:posOffset>-466725</wp:posOffset>
@@ -251,12 +408,34 @@
                               <w:rPr>
                                 <w:b/>
                               </w:rPr>
-                              <w:t>WHAT HAS BEEN CHANGED:</w:t>
+                              <w:t>C</w:t>
+                            </w:r>
+                            <w:r>
+                              <w:rPr>
+                                <w:b/>
+                              </w:rPr>
+                              <w:t>hanges Made</w:t>
+                            </w:r>
+                            <w:r>
+                              <w:rPr>
+                                <w:b/>
+                              </w:rPr>
+                              <w:t>:</w:t>
                             </w:r>
                           </w:p>
                           <w:p>
+                            <w:pPr>
+                              <w:pStyle w:val="ListParagraph"/>
+                              <w:numPr>
+                                <w:ilvl w:val="0"/>
+                                <w:numId w:val="12"/>
+                              </w:numPr>
+                            </w:pPr>
                             <w:r>
                               <w:t xml:space="preserve">N/A </w:t>
+                            </w:r>
+                            <w:r>
+                              <w:t>– Initial build</w:t>
                             </w:r>
                           </w:p>
                         </w:txbxContent>
@@ -281,7 +460,7 @@
           </mc:Choice>
           <mc:Fallback>
             <w:pict>
-              <v:shape id="Text Box 5" o:spid="_x0000_s1027" type="#_x0000_t202" style="position:absolute;margin-left:-36.75pt;margin-top:297.75pt;width:242.25pt;height:143.25pt;z-index:251662336;visibility:visible;mso-wrap-style:square;mso-width-percent:0;mso-height-percent:0;mso-wrap-distance-left:9pt;mso-wrap-distance-top:0;mso-wrap-distance-right:9pt;mso-wrap-distance-bottom:0;mso-position-horizontal:absolute;mso-position-horizontal-relative:text;mso-position-vertical:absolute;mso-position-vertical-relative:text;mso-width-percent:0;mso-height-percent:0;mso-width-relative:margin;mso-height-relative:margin;v-text-anchor:top" o:gfxdata="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" fillcolor="white [3201]" strokecolor="#4472c4 [3204]" strokeweight="1pt">
+              <v:shape id="Text Box 5" o:spid="_x0000_s1028" type="#_x0000_t202" style="position:absolute;margin-left:-36.75pt;margin-top:297.75pt;width:242.25pt;height:143.25pt;z-index:251656192;visibility:visible;mso-wrap-style:square;mso-width-percent:0;mso-height-percent:0;mso-wrap-distance-left:9pt;mso-wrap-distance-top:0;mso-wrap-distance-right:9pt;mso-wrap-distance-bottom:0;mso-position-horizontal:absolute;mso-position-horizontal-relative:text;mso-position-vertical:absolute;mso-position-vertical-relative:text;mso-width-percent:0;mso-height-percent:0;mso-width-relative:margin;mso-height-relative:margin;v-text-anchor:top" o:gfxdata="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" fillcolor="white [3201]" strokecolor="#4472c4 [3204]" strokeweight="1pt">
                 <v:textbox>
                   <w:txbxContent>
                     <w:p>
@@ -294,12 +473,34 @@
                         <w:rPr>
                           <w:b/>
                         </w:rPr>
-                        <w:t>WHAT HAS BEEN CHANGED:</w:t>
+                        <w:t>C</w:t>
+                      </w:r>
+                      <w:r>
+                        <w:rPr>
+                          <w:b/>
+                        </w:rPr>
+                        <w:t>hanges Made</w:t>
+                      </w:r>
+                      <w:r>
+                        <w:rPr>
+                          <w:b/>
+                        </w:rPr>
+                        <w:t>:</w:t>
                       </w:r>
                     </w:p>
                     <w:p>
+                      <w:pPr>
+                        <w:pStyle w:val="ListParagraph"/>
+                        <w:numPr>
+                          <w:ilvl w:val="0"/>
+                          <w:numId w:val="12"/>
+                        </w:numPr>
+                      </w:pPr>
                       <w:r>
                         <w:t xml:space="preserve">N/A </w:t>
+                      </w:r>
+                      <w:r>
+                        <w:t>– Initial build</w:t>
                       </w:r>
                     </w:p>
                   </w:txbxContent>
@@ -317,119 +518,7 @@
         <mc:AlternateContent>
           <mc:Choice Requires="wps">
             <w:drawing>
-              <wp:anchor distT="0" distB="0" distL="114300" distR="114300" simplePos="0" relativeHeight="251666432" behindDoc="0" locked="0" layoutInCell="1" allowOverlap="1">
-                <wp:simplePos x="0" y="0"/>
-                <wp:positionH relativeFrom="column">
-                  <wp:posOffset>1228725</wp:posOffset>
-                </wp:positionH>
-                <wp:positionV relativeFrom="paragraph">
-                  <wp:posOffset>8734425</wp:posOffset>
-                </wp:positionV>
-                <wp:extent cx="3076575" cy="628650"/>
-                <wp:effectExtent l="0" t="0" r="28575" b="19050"/>
-                <wp:wrapNone/>
-                <wp:docPr id="12" name="Text Box 12"/>
-                <wp:cNvGraphicFramePr/>
-                <a:graphic xmlns:a="http://schemas.openxmlformats.org/drawingml/2006/main">
-                  <a:graphicData uri="http://schemas.microsoft.com/office/word/2010/wordprocessingShape">
-                    <wps:wsp>
-                      <wps:cNvSpPr txBox="1"/>
-                      <wps:spPr>
-                        <a:xfrm>
-                          <a:off x="0" y="0"/>
-                          <a:ext cx="3076575" cy="628650"/>
-                        </a:xfrm>
-                        <a:prstGeom prst="rect">
-                          <a:avLst/>
-                        </a:prstGeom>
-                        <a:ln/>
-                      </wps:spPr>
-                      <wps:style>
-                        <a:lnRef idx="2">
-                          <a:schemeClr val="accent1"/>
-                        </a:lnRef>
-                        <a:fillRef idx="1">
-                          <a:schemeClr val="lt1"/>
-                        </a:fillRef>
-                        <a:effectRef idx="0">
-                          <a:schemeClr val="accent1"/>
-                        </a:effectRef>
-                        <a:fontRef idx="minor">
-                          <a:schemeClr val="dk1"/>
-                        </a:fontRef>
-                      </wps:style>
-                      <wps:txbx>
-                        <w:txbxContent>
-                          <w:p>
-                            <w:r>
-                              <w:t xml:space="preserve">By Robbie Buxton </w:t>
-                            </w:r>
-                          </w:p>
-                          <w:p>
-                            <w:r>
-                              <w:t>19/06</w:t>
-                            </w:r>
-                            <w:r>
-                              <w:t>/2017 – 18:</w:t>
-                            </w:r>
-                            <w:r>
-                              <w:t xml:space="preserve">23 </w:t>
-                            </w:r>
-                          </w:p>
-                        </w:txbxContent>
-                      </wps:txbx>
-                      <wps:bodyPr rot="0" spcFirstLastPara="0" vertOverflow="overflow" horzOverflow="overflow" vert="horz" wrap="square" lIns="91440" tIns="45720" rIns="91440" bIns="45720" numCol="1" spcCol="0" rtlCol="0" fromWordArt="0" anchor="t" anchorCtr="0" forceAA="0" compatLnSpc="1">
-                        <a:prstTxWarp prst="textNoShape">
-                          <a:avLst/>
-                        </a:prstTxWarp>
-                        <a:noAutofit/>
-                      </wps:bodyPr>
-                    </wps:wsp>
-                  </a:graphicData>
-                </a:graphic>
-                <wp14:sizeRelV relativeFrom="margin">
-                  <wp14:pctHeight>0</wp14:pctHeight>
-                </wp14:sizeRelV>
-              </wp:anchor>
-            </w:drawing>
-          </mc:Choice>
-          <mc:Fallback>
-            <w:pict>
-              <v:shape id="Text Box 12" o:spid="_x0000_s1028" type="#_x0000_t202" style="position:absolute;margin-left:96.75pt;margin-top:687.75pt;width:242.25pt;height:49.5pt;z-index:251666432;visibility:visible;mso-wrap-style:square;mso-height-percent:0;mso-wrap-distance-left:9pt;mso-wrap-distance-top:0;mso-wrap-distance-right:9pt;mso-wrap-distance-bottom:0;mso-position-horizontal:absolute;mso-position-horizontal-relative:text;mso-position-vertical:absolute;mso-position-vertical-relative:text;mso-height-percent:0;mso-height-relative:margin;v-text-anchor:top" o:gfxdata="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" fillcolor="white [3201]" strokecolor="#4472c4 [3204]" strokeweight="1pt">
-                <v:textbox>
-                  <w:txbxContent>
-                    <w:p>
-                      <w:r>
-                        <w:t xml:space="preserve">By Robbie Buxton </w:t>
-                      </w:r>
-                    </w:p>
-                    <w:p>
-                      <w:r>
-                        <w:t>19/06</w:t>
-                      </w:r>
-                      <w:r>
-                        <w:t>/2017 – 18:</w:t>
-                      </w:r>
-                      <w:r>
-                        <w:t xml:space="preserve">23 </w:t>
-                      </w:r>
-                    </w:p>
-                  </w:txbxContent>
-                </v:textbox>
-              </v:shape>
-            </w:pict>
-          </mc:Fallback>
-        </mc:AlternateContent>
-      </w:r>
-      <w:r>
-        <w:rPr>
-          <w:noProof/>
-          <w:lang w:eastAsia="en-GB"/>
-        </w:rPr>
-        <mc:AlternateContent>
-          <mc:Choice Requires="wps">
-            <w:drawing>
-              <wp:anchor distT="0" distB="0" distL="114300" distR="114300" simplePos="0" relativeHeight="251665408" behindDoc="0" locked="0" layoutInCell="1" allowOverlap="1">
+              <wp:anchor distT="0" distB="0" distL="114300" distR="114300" simplePos="0" relativeHeight="251660800" behindDoc="0" locked="0" layoutInCell="1" allowOverlap="1">
                 <wp:simplePos x="0" y="0"/>
                 <wp:positionH relativeFrom="column">
                   <wp:posOffset>-466725</wp:posOffset>
@@ -487,7 +576,13 @@
                           </w:p>
                           <w:p>
                             <w:r>
-                              <w:t>This is the first version of our base</w:t>
+                              <w:t xml:space="preserve">This is the first </w:t>
+                            </w:r>
+                            <w:r>
+                              <w:t>version of the</w:t>
+                            </w:r>
+                            <w:r>
+                              <w:t xml:space="preserve"> base</w:t>
                             </w:r>
                             <w:r>
                               <w:t xml:space="preserve"> and robot</w:t>
@@ -496,10 +591,58 @@
                               <w:t>.</w:t>
                             </w:r>
                             <w:r>
-                              <w:t xml:space="preserve"> It is built to a slightly smaller specification the we will use in the end due to not wanting to start cutting metal before we are certain with the design.</w:t>
-                            </w:r>
-                            <w:r>
-                              <w:t xml:space="preserve"> At the moment, we are experimenting with a drive train system. This is because we found in the prior challenge that if not on a driver chain motor tend to get in the way of things and can cause intake problems. We have also decided to use at least 6 motors on our base due to the fact that we think we do not need any more than 5 motors for our lifting system. 2 on the primary lift. 2 on the secondary and 1 on the claw (More on that later). After testing the system </w:t>
+                              <w:t xml:space="preserve"> It is built to a sl</w:t>
+                            </w:r>
+                            <w:r>
+                              <w:t>ightly smaller specification than</w:t>
+                            </w:r>
+                            <w:r>
+                              <w:t xml:space="preserve"> we will use in the end due to not wanting to </w:t>
+                            </w:r>
+                            <w:r>
+                              <w:t>commit to</w:t>
+                            </w:r>
+                            <w:r>
+                              <w:t xml:space="preserve"> cutting metal before we are certain with the design.</w:t>
+                            </w:r>
+                            <w:r>
+                              <w:t xml:space="preserve"> At the moment, we are experimenting with a drive train system. This is because we found in the </w:t>
+                            </w:r>
+                            <w:r>
+                              <w:t>prior season that if not on a drive</w:t>
+                            </w:r>
+                            <w:r>
+                              <w:t xml:space="preserve"> chain motor</w:t>
+                            </w:r>
+                            <w:r>
+                              <w:t>s</w:t>
+                            </w:r>
+                            <w:r>
+                              <w:t xml:space="preserve"> tend to </w:t>
+                            </w:r>
+                            <w:r>
+                              <w:t>obstruct mechanisms</w:t>
+                            </w:r>
+                            <w:r>
+                              <w:t xml:space="preserve"> and can cause intake problems. We have also decided to use at least 6 motors on our base due to the fact that </w:t>
+                            </w:r>
+                            <w:r>
+                              <w:t xml:space="preserve">we </w:t>
+                            </w:r>
+                            <w:r>
+                              <w:t xml:space="preserve">do not need any more than </w:t>
+                            </w:r>
+                            <w:r>
+                              <w:t>5 motors for our lifting system; 2 on the primary lift,</w:t>
+                            </w:r>
+                            <w:r>
+                              <w:t xml:space="preserve"> 2 on</w:t>
+                            </w:r>
+                            <w:r>
+                              <w:t xml:space="preserve"> the secondary and 1 on the claw</w:t>
+                            </w:r>
+                            <w:r>
+                              <w:t xml:space="preserve">. After testing the system </w:t>
                             </w:r>
                             <w:r>
                               <w:t>briefly,</w:t>
@@ -536,7 +679,7 @@
           </mc:Choice>
           <mc:Fallback>
             <w:pict>
-              <v:shape id="Text Box 10" o:spid="_x0000_s1029" type="#_x0000_t202" style="position:absolute;margin-left:-36.75pt;margin-top:458.25pt;width:528.75pt;height:205.5pt;z-index:251665408;visibility:visible;mso-wrap-style:square;mso-height-percent:0;mso-wrap-distance-left:9pt;mso-wrap-distance-top:0;mso-wrap-distance-right:9pt;mso-wrap-distance-bottom:0;mso-position-horizontal:absolute;mso-position-horizontal-relative:text;mso-position-vertical:absolute;mso-position-vertical-relative:text;mso-height-percent:0;mso-height-relative:margin;v-text-anchor:top" o:gfxdata="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" fillcolor="white [3201]" strokecolor="#4472c4 [3204]" strokeweight="1pt">
+              <v:shape id="Text Box 10" o:spid="_x0000_s1029" type="#_x0000_t202" style="position:absolute;margin-left:-36.75pt;margin-top:458.25pt;width:528.75pt;height:205.5pt;z-index:251660800;visibility:visible;mso-wrap-style:square;mso-height-percent:0;mso-wrap-distance-left:9pt;mso-wrap-distance-top:0;mso-wrap-distance-right:9pt;mso-wrap-distance-bottom:0;mso-position-horizontal:absolute;mso-position-horizontal-relative:text;mso-position-vertical:absolute;mso-position-vertical-relative:text;mso-height-percent:0;mso-height-relative:margin;v-text-anchor:top" o:gfxdata="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" fillcolor="white [3201]" strokecolor="#4472c4 [3204]" strokeweight="1pt">
                 <v:textbox>
                   <w:txbxContent>
                     <w:p>
@@ -554,7 +697,13 @@
                     </w:p>
                     <w:p>
                       <w:r>
-                        <w:t>This is the first version of our base</w:t>
+                        <w:t xml:space="preserve">This is the first </w:t>
+                      </w:r>
+                      <w:r>
+                        <w:t>version of the</w:t>
+                      </w:r>
+                      <w:r>
+                        <w:t xml:space="preserve"> base</w:t>
                       </w:r>
                       <w:r>
                         <w:t xml:space="preserve"> and robot</w:t>
@@ -563,10 +712,58 @@
                         <w:t>.</w:t>
                       </w:r>
                       <w:r>
-                        <w:t xml:space="preserve"> It is built to a slightly smaller specification the we will use in the end due to not wanting to start cutting metal before we are certain with the design.</w:t>
-                      </w:r>
-                      <w:r>
-                        <w:t xml:space="preserve"> At the moment, we are experimenting with a drive train system. This is because we found in the prior challenge that if not on a driver chain motor tend to get in the way of things and can cause intake problems. We have also decided to use at least 6 motors on our base due to the fact that we think we do not need any more than 5 motors for our lifting system. 2 on the primary lift. 2 on the secondary and 1 on the claw (More on that later). After testing the system </w:t>
+                        <w:t xml:space="preserve"> It is built to a sl</w:t>
+                      </w:r>
+                      <w:r>
+                        <w:t>ightly smaller specification than</w:t>
+                      </w:r>
+                      <w:r>
+                        <w:t xml:space="preserve"> we will use in the end due to not wanting to </w:t>
+                      </w:r>
+                      <w:r>
+                        <w:t>commit to</w:t>
+                      </w:r>
+                      <w:r>
+                        <w:t xml:space="preserve"> cutting metal before we are certain with the design.</w:t>
+                      </w:r>
+                      <w:r>
+                        <w:t xml:space="preserve"> At the moment, we are experimenting with a drive train system. This is because we found in the </w:t>
+                      </w:r>
+                      <w:r>
+                        <w:t>prior season that if not on a drive</w:t>
+                      </w:r>
+                      <w:r>
+                        <w:t xml:space="preserve"> chain motor</w:t>
+                      </w:r>
+                      <w:r>
+                        <w:t>s</w:t>
+                      </w:r>
+                      <w:r>
+                        <w:t xml:space="preserve"> tend to </w:t>
+                      </w:r>
+                      <w:r>
+                        <w:t>obstruct mechanisms</w:t>
+                      </w:r>
+                      <w:r>
+                        <w:t xml:space="preserve"> and can cause intake problems. We have also decided to use at least 6 motors on our base due to the fact that </w:t>
+                      </w:r>
+                      <w:r>
+                        <w:t xml:space="preserve">we </w:t>
+                      </w:r>
+                      <w:r>
+                        <w:t xml:space="preserve">do not need any more than </w:t>
+                      </w:r>
+                      <w:r>
+                        <w:t>5 motors for our lifting system; 2 on the primary lift,</w:t>
+                      </w:r>
+                      <w:r>
+                        <w:t xml:space="preserve"> 2 on</w:t>
+                      </w:r>
+                      <w:r>
+                        <w:t xml:space="preserve"> the secondary and 1 on the claw</w:t>
+                      </w:r>
+                      <w:r>
+                        <w:t xml:space="preserve">. After testing the system </w:t>
                       </w:r>
                       <w:r>
                         <w:t>briefly,</w:t>
@@ -599,7 +796,7 @@
         <mc:AlternateContent>
           <mc:Choice Requires="wps">
             <w:drawing>
-              <wp:anchor distT="0" distB="0" distL="114300" distR="114300" simplePos="0" relativeHeight="251661312" behindDoc="0" locked="0" layoutInCell="1" allowOverlap="1">
+              <wp:anchor distT="0" distB="0" distL="114300" distR="114300" simplePos="0" relativeHeight="251659776" behindDoc="0" locked="0" layoutInCell="1" allowOverlap="1">
                 <wp:simplePos x="0" y="0"/>
                 <wp:positionH relativeFrom="column">
                   <wp:posOffset>3952875</wp:posOffset>
@@ -643,8 +840,28 @@
                       <wps:txbx>
                         <w:txbxContent>
                           <w:p>
-                            <w:r>
-                              <w:t>SPECIFICATIONS:</w:t>
+                            <w:pPr>
+                              <w:rPr>
+                                <w:b/>
+                              </w:rPr>
+                            </w:pPr>
+                            <w:r>
+                              <w:rPr>
+                                <w:b/>
+                              </w:rPr>
+                              <w:t>S</w:t>
+                            </w:r>
+                            <w:r>
+                              <w:rPr>
+                                <w:b/>
+                              </w:rPr>
+                              <w:t>pecification</w:t>
+                            </w:r>
+                            <w:r>
+                              <w:rPr>
+                                <w:b/>
+                              </w:rPr>
+                              <w:t>:</w:t>
                             </w:r>
                           </w:p>
                           <w:p>
@@ -652,7 +869,7 @@
                               <w:pStyle w:val="ListParagraph"/>
                               <w:numPr>
                                 <w:ilvl w:val="0"/>
-                                <w:numId w:val="1"/>
+                                <w:numId w:val="10"/>
                               </w:numPr>
                             </w:pPr>
                             <w:r>
@@ -664,11 +881,16 @@
                               <w:pStyle w:val="ListParagraph"/>
                               <w:numPr>
                                 <w:ilvl w:val="0"/>
-                                <w:numId w:val="1"/>
+                                <w:numId w:val="10"/>
                               </w:numPr>
                             </w:pPr>
                             <w:r>
-                              <w:t xml:space="preserve">Two drive chains </w:t>
+                              <w:t>2</w:t>
+                            </w:r>
+                            <w:bookmarkStart w:id="0" w:name="_GoBack"/>
+                            <w:bookmarkEnd w:id="0"/>
+                            <w:r>
+                              <w:t xml:space="preserve"> drive chains </w:t>
                             </w:r>
                           </w:p>
                           <w:p>
@@ -676,7 +898,7 @@
                               <w:pStyle w:val="ListParagraph"/>
                               <w:numPr>
                                 <w:ilvl w:val="0"/>
-                                <w:numId w:val="1"/>
+                                <w:numId w:val="10"/>
                               </w:numPr>
                             </w:pPr>
                             <w:r>
@@ -688,7 +910,7 @@
                               <w:pStyle w:val="ListParagraph"/>
                               <w:numPr>
                                 <w:ilvl w:val="0"/>
-                                <w:numId w:val="1"/>
+                                <w:numId w:val="10"/>
                               </w:numPr>
                             </w:pPr>
                             <w:r>
@@ -696,25 +918,59 @@
                             </w:r>
                           </w:p>
                           <w:p>
-                            <w:r>
-                              <w:t>DIMENTIONS:</w:t>
-                            </w:r>
+                            <w:pPr>
+                              <w:pStyle w:val="ListParagraph"/>
+                            </w:pPr>
                           </w:p>
                           <w:p>
-                            <w:r>
-                              <w:t xml:space="preserve"> </w:t>
-                            </w:r>
+                            <w:pPr>
+                              <w:rPr>
+                                <w:b/>
+                              </w:rPr>
+                            </w:pPr>
+                            <w:r>
+                              <w:rPr>
+                                <w:b/>
+                              </w:rPr>
+                              <w:t>D</w:t>
+                            </w:r>
+                            <w:r>
+                              <w:rPr>
+                                <w:b/>
+                              </w:rPr>
+                              <w:t>imensions</w:t>
+                            </w:r>
+                            <w:r>
+                              <w:rPr>
+                                <w:b/>
+                              </w:rPr>
+                              <w:t>:</w:t>
+                            </w:r>
+                          </w:p>
+                          <w:p>
+                            <w:pPr>
+                              <w:pStyle w:val="ListParagraph"/>
+                              <w:numPr>
+                                <w:ilvl w:val="0"/>
+                                <w:numId w:val="11"/>
+                              </w:numPr>
+                            </w:pPr>
                             <w:r>
                               <w:t>17.5</w:t>
                             </w:r>
-                            <w:r>
-                              <w:t>”</w:t>
-                            </w:r>
-                            <w:r>
-                              <w:t xml:space="preserve"> * 15</w:t>
-                            </w:r>
-                            <w:r>
-                              <w:t>”</w:t>
+                            <w:bookmarkStart w:id="1" w:name="_Hlk492933902"/>
+                            <w:r>
+                              <w:t>″</w:t>
+                            </w:r>
+                            <w:bookmarkEnd w:id="1"/>
+                            <w:r>
+                              <w:t xml:space="preserve"> x</w:t>
+                            </w:r>
+                            <w:r>
+                              <w:t xml:space="preserve"> 15</w:t>
+                            </w:r>
+                            <w:r>
+                              <w:t>″</w:t>
                             </w:r>
                           </w:p>
                         </w:txbxContent>
@@ -739,12 +995,32 @@
           </mc:Choice>
           <mc:Fallback>
             <w:pict>
-              <v:shape id="Text Box 3" o:spid="_x0000_s1030" type="#_x0000_t202" style="position:absolute;margin-left:311.25pt;margin-top:35.25pt;width:181.5pt;height:231pt;z-index:251661312;visibility:visible;mso-wrap-style:square;mso-width-percent:0;mso-height-percent:0;mso-wrap-distance-left:9pt;mso-wrap-distance-top:0;mso-wrap-distance-right:9pt;mso-wrap-distance-bottom:0;mso-position-horizontal:absolute;mso-position-horizontal-relative:text;mso-position-vertical:absolute;mso-position-vertical-relative:text;mso-width-percent:0;mso-height-percent:0;mso-width-relative:margin;mso-height-relative:margin;v-text-anchor:top" o:gfxdata="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" fillcolor="white [3201]" strokecolor="#4472c4 [3204]" strokeweight="1pt">
+              <v:shape id="Text Box 3" o:spid="_x0000_s1030" type="#_x0000_t202" style="position:absolute;margin-left:311.25pt;margin-top:35.25pt;width:181.5pt;height:231pt;z-index:251659776;visibility:visible;mso-wrap-style:square;mso-width-percent:0;mso-height-percent:0;mso-wrap-distance-left:9pt;mso-wrap-distance-top:0;mso-wrap-distance-right:9pt;mso-wrap-distance-bottom:0;mso-position-horizontal:absolute;mso-position-horizontal-relative:text;mso-position-vertical:absolute;mso-position-vertical-relative:text;mso-width-percent:0;mso-height-percent:0;mso-width-relative:margin;mso-height-relative:margin;v-text-anchor:top" o:gfxdata="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" fillcolor="white [3201]" strokecolor="#4472c4 [3204]" strokeweight="1pt">
                 <v:textbox>
                   <w:txbxContent>
                     <w:p>
-                      <w:r>
-                        <w:t>SPECIFICATIONS:</w:t>
+                      <w:pPr>
+                        <w:rPr>
+                          <w:b/>
+                        </w:rPr>
+                      </w:pPr>
+                      <w:r>
+                        <w:rPr>
+                          <w:b/>
+                        </w:rPr>
+                        <w:t>S</w:t>
+                      </w:r>
+                      <w:r>
+                        <w:rPr>
+                          <w:b/>
+                        </w:rPr>
+                        <w:t>pecification</w:t>
+                      </w:r>
+                      <w:r>
+                        <w:rPr>
+                          <w:b/>
+                        </w:rPr>
+                        <w:t>:</w:t>
                       </w:r>
                     </w:p>
                     <w:p>
@@ -752,7 +1028,7 @@
                         <w:pStyle w:val="ListParagraph"/>
                         <w:numPr>
                           <w:ilvl w:val="0"/>
-                          <w:numId w:val="1"/>
+                          <w:numId w:val="10"/>
                         </w:numPr>
                       </w:pPr>
                       <w:r>
@@ -764,11 +1040,16 @@
                         <w:pStyle w:val="ListParagraph"/>
                         <w:numPr>
                           <w:ilvl w:val="0"/>
-                          <w:numId w:val="1"/>
+                          <w:numId w:val="10"/>
                         </w:numPr>
                       </w:pPr>
                       <w:r>
-                        <w:t xml:space="preserve">Two drive chains </w:t>
+                        <w:t>2</w:t>
+                      </w:r>
+                      <w:bookmarkStart w:id="2" w:name="_GoBack"/>
+                      <w:bookmarkEnd w:id="2"/>
+                      <w:r>
+                        <w:t xml:space="preserve"> drive chains </w:t>
                       </w:r>
                     </w:p>
                     <w:p>
@@ -776,7 +1057,7 @@
                         <w:pStyle w:val="ListParagraph"/>
                         <w:numPr>
                           <w:ilvl w:val="0"/>
-                          <w:numId w:val="1"/>
+                          <w:numId w:val="10"/>
                         </w:numPr>
                       </w:pPr>
                       <w:r>
@@ -788,7 +1069,7 @@
                         <w:pStyle w:val="ListParagraph"/>
                         <w:numPr>
                           <w:ilvl w:val="0"/>
-                          <w:numId w:val="1"/>
+                          <w:numId w:val="10"/>
                         </w:numPr>
                       </w:pPr>
                       <w:r>
@@ -796,25 +1077,59 @@
                       </w:r>
                     </w:p>
                     <w:p>
-                      <w:r>
-                        <w:t>DIMENTIONS:</w:t>
-                      </w:r>
+                      <w:pPr>
+                        <w:pStyle w:val="ListParagraph"/>
+                      </w:pPr>
                     </w:p>
                     <w:p>
-                      <w:r>
-                        <w:t xml:space="preserve"> </w:t>
-                      </w:r>
+                      <w:pPr>
+                        <w:rPr>
+                          <w:b/>
+                        </w:rPr>
+                      </w:pPr>
+                      <w:r>
+                        <w:rPr>
+                          <w:b/>
+                        </w:rPr>
+                        <w:t>D</w:t>
+                      </w:r>
+                      <w:r>
+                        <w:rPr>
+                          <w:b/>
+                        </w:rPr>
+                        <w:t>imensions</w:t>
+                      </w:r>
+                      <w:r>
+                        <w:rPr>
+                          <w:b/>
+                        </w:rPr>
+                        <w:t>:</w:t>
+                      </w:r>
+                    </w:p>
+                    <w:p>
+                      <w:pPr>
+                        <w:pStyle w:val="ListParagraph"/>
+                        <w:numPr>
+                          <w:ilvl w:val="0"/>
+                          <w:numId w:val="11"/>
+                        </w:numPr>
+                      </w:pPr>
                       <w:r>
                         <w:t>17.5</w:t>
                       </w:r>
-                      <w:r>
-                        <w:t>”</w:t>
-                      </w:r>
-                      <w:r>
-                        <w:t xml:space="preserve"> * 15</w:t>
-                      </w:r>
-                      <w:r>
-                        <w:t>”</w:t>
+                      <w:bookmarkStart w:id="3" w:name="_Hlk492933902"/>
+                      <w:r>
+                        <w:t>″</w:t>
+                      </w:r>
+                      <w:bookmarkEnd w:id="3"/>
+                      <w:r>
+                        <w:t xml:space="preserve"> x</w:t>
+                      </w:r>
+                      <w:r>
+                        <w:t xml:space="preserve"> 15</w:t>
+                      </w:r>
+                      <w:r>
+                        <w:t>″</w:t>
                       </w:r>
                     </w:p>
                   </w:txbxContent>
@@ -830,7 +1145,7 @@
           <w:lang w:eastAsia="en-GB"/>
         </w:rPr>
         <w:drawing>
-          <wp:anchor distT="0" distB="0" distL="114300" distR="114300" simplePos="0" relativeHeight="251660288" behindDoc="1" locked="0" layoutInCell="1" allowOverlap="1">
+          <wp:anchor distT="0" distB="0" distL="114300" distR="114300" simplePos="0" relativeHeight="251658752" behindDoc="1" locked="0" layoutInCell="1" allowOverlap="1">
             <wp:simplePos x="0" y="0"/>
             <wp:positionH relativeFrom="column">
               <wp:posOffset>-475615</wp:posOffset>
@@ -898,7 +1213,7 @@
         <mc:AlternateContent>
           <mc:Choice Requires="wps">
             <w:drawing>
-              <wp:anchor distT="0" distB="0" distL="114300" distR="114300" simplePos="0" relativeHeight="251659264" behindDoc="0" locked="0" layoutInCell="1" allowOverlap="1">
+              <wp:anchor distT="0" distB="0" distL="114300" distR="114300" simplePos="0" relativeHeight="251656704" behindDoc="0" locked="0" layoutInCell="1" allowOverlap="1">
                 <wp:simplePos x="0" y="0"/>
                 <wp:positionH relativeFrom="column">
                   <wp:posOffset>-485775</wp:posOffset>
@@ -948,13 +1263,14 @@
                             <w:r>
                               <w:t xml:space="preserve">Robot </w:t>
                             </w:r>
-                            <w:bookmarkStart w:id="0" w:name="_GoBack"/>
-                            <w:bookmarkEnd w:id="0"/>
-                            <w:r>
-                              <w:t>V 1</w:t>
-                            </w:r>
-                            <w:r>
-                              <w:t>.01</w:t>
+                            <w:r>
+                              <w:t>v</w:t>
+                            </w:r>
+                            <w:r>
+                              <w:t>1</w:t>
+                            </w:r>
+                            <w:r>
+                              <w:t>.0</w:t>
                             </w:r>
                           </w:p>
                         </w:txbxContent>
@@ -976,7 +1292,7 @@
           </mc:Choice>
           <mc:Fallback>
             <w:pict>
-              <v:shape id="Text Box 2" o:spid="_x0000_s1031" type="#_x0000_t202" style="position:absolute;margin-left:-38.25pt;margin-top:-41.25pt;width:531.75pt;height:50.25pt;z-index:251659264;visibility:visible;mso-wrap-style:square;mso-height-percent:0;mso-wrap-distance-left:9pt;mso-wrap-distance-top:0;mso-wrap-distance-right:9pt;mso-wrap-distance-bottom:0;mso-position-horizontal:absolute;mso-position-horizontal-relative:text;mso-position-vertical:absolute;mso-position-vertical-relative:text;mso-height-percent:0;mso-height-relative:margin;v-text-anchor:top" o:gfxdata="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" fillcolor="white [3201]" strokecolor="#4472c4 [3204]" strokeweight="1pt">
+              <v:shape id="Text Box 2" o:spid="_x0000_s1031" type="#_x0000_t202" style="position:absolute;margin-left:-38.25pt;margin-top:-41.25pt;width:531.75pt;height:50.25pt;z-index:251656704;visibility:visible;mso-wrap-style:square;mso-height-percent:0;mso-wrap-distance-left:9pt;mso-wrap-distance-top:0;mso-wrap-distance-right:9pt;mso-wrap-distance-bottom:0;mso-position-horizontal:absolute;mso-position-horizontal-relative:text;mso-position-vertical:absolute;mso-position-vertical-relative:text;mso-height-percent:0;mso-height-relative:margin;v-text-anchor:top" o:gfxdata="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" fillcolor="white [3201]" strokecolor="#4472c4 [3204]" strokeweight="1pt">
                 <v:textbox>
                   <w:txbxContent>
                     <w:p>
@@ -986,13 +1302,14 @@
                       <w:r>
                         <w:t xml:space="preserve">Robot </w:t>
                       </w:r>
-                      <w:bookmarkStart w:id="1" w:name="_GoBack"/>
-                      <w:bookmarkEnd w:id="1"/>
-                      <w:r>
-                        <w:t>V 1</w:t>
-                      </w:r>
-                      <w:r>
-                        <w:t>.01</w:t>
+                      <w:r>
+                        <w:t>v</w:t>
+                      </w:r>
+                      <w:r>
+                        <w:t>1</w:t>
+                      </w:r>
+                      <w:r>
+                        <w:t>.0</w:t>
                       </w:r>
                     </w:p>
                   </w:txbxContent>
@@ -1128,6 +1445,119 @@
     </w:lvl>
   </w:abstractNum>
   <w:abstractNum w:abstractNumId="1" w15:restartNumberingAfterBreak="0">
+    <w:nsid w:val="09121FA0"/>
+    <w:multiLevelType w:val="hybridMultilevel"/>
+    <w:tmpl w:val="0C2EA8BA"/>
+    <w:lvl w:ilvl="0" w:tplc="08090001">
+      <w:start w:val="1"/>
+      <w:numFmt w:val="bullet"/>
+      <w:lvlText w:val=""/>
+      <w:lvlJc w:val="left"/>
+      <w:pPr>
+        <w:ind w:left="360" w:hanging="360"/>
+      </w:pPr>
+      <w:rPr>
+        <w:rFonts w:ascii="Symbol" w:hAnsi="Symbol" w:hint="default"/>
+      </w:rPr>
+    </w:lvl>
+    <w:lvl w:ilvl="1" w:tplc="08090003" w:tentative="1">
+      <w:start w:val="1"/>
+      <w:numFmt w:val="bullet"/>
+      <w:lvlText w:val="o"/>
+      <w:lvlJc w:val="left"/>
+      <w:pPr>
+        <w:ind w:left="1080" w:hanging="360"/>
+      </w:pPr>
+      <w:rPr>
+        <w:rFonts w:ascii="Courier New" w:hAnsi="Courier New" w:cs="Courier New" w:hint="default"/>
+      </w:rPr>
+    </w:lvl>
+    <w:lvl w:ilvl="2" w:tplc="08090005" w:tentative="1">
+      <w:start w:val="1"/>
+      <w:numFmt w:val="bullet"/>
+      <w:lvlText w:val=""/>
+      <w:lvlJc w:val="left"/>
+      <w:pPr>
+        <w:ind w:left="1800" w:hanging="360"/>
+      </w:pPr>
+      <w:rPr>
+        <w:rFonts w:ascii="Wingdings" w:hAnsi="Wingdings" w:hint="default"/>
+      </w:rPr>
+    </w:lvl>
+    <w:lvl w:ilvl="3" w:tplc="08090001" w:tentative="1">
+      <w:start w:val="1"/>
+      <w:numFmt w:val="bullet"/>
+      <w:lvlText w:val=""/>
+      <w:lvlJc w:val="left"/>
+      <w:pPr>
+        <w:ind w:left="2520" w:hanging="360"/>
+      </w:pPr>
+      <w:rPr>
+        <w:rFonts w:ascii="Symbol" w:hAnsi="Symbol" w:hint="default"/>
+      </w:rPr>
+    </w:lvl>
+    <w:lvl w:ilvl="4" w:tplc="08090003" w:tentative="1">
+      <w:start w:val="1"/>
+      <w:numFmt w:val="bullet"/>
+      <w:lvlText w:val="o"/>
+      <w:lvlJc w:val="left"/>
+      <w:pPr>
+        <w:ind w:left="3240" w:hanging="360"/>
+      </w:pPr>
+      <w:rPr>
+        <w:rFonts w:ascii="Courier New" w:hAnsi="Courier New" w:cs="Courier New" w:hint="default"/>
+      </w:rPr>
+    </w:lvl>
+    <w:lvl w:ilvl="5" w:tplc="08090005" w:tentative="1">
+      <w:start w:val="1"/>
+      <w:numFmt w:val="bullet"/>
+      <w:lvlText w:val=""/>
+      <w:lvlJc w:val="left"/>
+      <w:pPr>
+        <w:ind w:left="3960" w:hanging="360"/>
+      </w:pPr>
+      <w:rPr>
+        <w:rFonts w:ascii="Wingdings" w:hAnsi="Wingdings" w:hint="default"/>
+      </w:rPr>
+    </w:lvl>
+    <w:lvl w:ilvl="6" w:tplc="08090001" w:tentative="1">
+      <w:start w:val="1"/>
+      <w:numFmt w:val="bullet"/>
+      <w:lvlText w:val=""/>
+      <w:lvlJc w:val="left"/>
+      <w:pPr>
+        <w:ind w:left="4680" w:hanging="360"/>
+      </w:pPr>
+      <w:rPr>
+        <w:rFonts w:ascii="Symbol" w:hAnsi="Symbol" w:hint="default"/>
+      </w:rPr>
+    </w:lvl>
+    <w:lvl w:ilvl="7" w:tplc="08090003" w:tentative="1">
+      <w:start w:val="1"/>
+      <w:numFmt w:val="bullet"/>
+      <w:lvlText w:val="o"/>
+      <w:lvlJc w:val="left"/>
+      <w:pPr>
+        <w:ind w:left="5400" w:hanging="360"/>
+      </w:pPr>
+      <w:rPr>
+        <w:rFonts w:ascii="Courier New" w:hAnsi="Courier New" w:cs="Courier New" w:hint="default"/>
+      </w:rPr>
+    </w:lvl>
+    <w:lvl w:ilvl="8" w:tplc="08090005" w:tentative="1">
+      <w:start w:val="1"/>
+      <w:numFmt w:val="bullet"/>
+      <w:lvlText w:val=""/>
+      <w:lvlJc w:val="left"/>
+      <w:pPr>
+        <w:ind w:left="6120" w:hanging="360"/>
+      </w:pPr>
+      <w:rPr>
+        <w:rFonts w:ascii="Wingdings" w:hAnsi="Wingdings" w:hint="default"/>
+      </w:rPr>
+    </w:lvl>
+  </w:abstractNum>
+  <w:abstractNum w:abstractNumId="2" w15:restartNumberingAfterBreak="0">
     <w:nsid w:val="216845A4"/>
     <w:multiLevelType w:val="hybridMultilevel"/>
     <w:tmpl w:val="B2ACF2C6"/>
@@ -1239,7 +1669,120 @@
       </w:rPr>
     </w:lvl>
   </w:abstractNum>
-  <w:abstractNum w:abstractNumId="2" w15:restartNumberingAfterBreak="0">
+  <w:abstractNum w:abstractNumId="3" w15:restartNumberingAfterBreak="0">
+    <w:nsid w:val="2A6A6839"/>
+    <w:multiLevelType w:val="hybridMultilevel"/>
+    <w:tmpl w:val="55CA9618"/>
+    <w:lvl w:ilvl="0" w:tplc="08090001">
+      <w:start w:val="1"/>
+      <w:numFmt w:val="bullet"/>
+      <w:lvlText w:val=""/>
+      <w:lvlJc w:val="left"/>
+      <w:pPr>
+        <w:ind w:left="720" w:hanging="360"/>
+      </w:pPr>
+      <w:rPr>
+        <w:rFonts w:ascii="Symbol" w:hAnsi="Symbol" w:hint="default"/>
+      </w:rPr>
+    </w:lvl>
+    <w:lvl w:ilvl="1" w:tplc="08090003" w:tentative="1">
+      <w:start w:val="1"/>
+      <w:numFmt w:val="bullet"/>
+      <w:lvlText w:val="o"/>
+      <w:lvlJc w:val="left"/>
+      <w:pPr>
+        <w:ind w:left="1440" w:hanging="360"/>
+      </w:pPr>
+      <w:rPr>
+        <w:rFonts w:ascii="Courier New" w:hAnsi="Courier New" w:cs="Courier New" w:hint="default"/>
+      </w:rPr>
+    </w:lvl>
+    <w:lvl w:ilvl="2" w:tplc="08090005" w:tentative="1">
+      <w:start w:val="1"/>
+      <w:numFmt w:val="bullet"/>
+      <w:lvlText w:val=""/>
+      <w:lvlJc w:val="left"/>
+      <w:pPr>
+        <w:ind w:left="2160" w:hanging="360"/>
+      </w:pPr>
+      <w:rPr>
+        <w:rFonts w:ascii="Wingdings" w:hAnsi="Wingdings" w:hint="default"/>
+      </w:rPr>
+    </w:lvl>
+    <w:lvl w:ilvl="3" w:tplc="08090001" w:tentative="1">
+      <w:start w:val="1"/>
+      <w:numFmt w:val="bullet"/>
+      <w:lvlText w:val=""/>
+      <w:lvlJc w:val="left"/>
+      <w:pPr>
+        <w:ind w:left="2880" w:hanging="360"/>
+      </w:pPr>
+      <w:rPr>
+        <w:rFonts w:ascii="Symbol" w:hAnsi="Symbol" w:hint="default"/>
+      </w:rPr>
+    </w:lvl>
+    <w:lvl w:ilvl="4" w:tplc="08090003" w:tentative="1">
+      <w:start w:val="1"/>
+      <w:numFmt w:val="bullet"/>
+      <w:lvlText w:val="o"/>
+      <w:lvlJc w:val="left"/>
+      <w:pPr>
+        <w:ind w:left="3600" w:hanging="360"/>
+      </w:pPr>
+      <w:rPr>
+        <w:rFonts w:ascii="Courier New" w:hAnsi="Courier New" w:cs="Courier New" w:hint="default"/>
+      </w:rPr>
+    </w:lvl>
+    <w:lvl w:ilvl="5" w:tplc="08090005" w:tentative="1">
+      <w:start w:val="1"/>
+      <w:numFmt w:val="bullet"/>
+      <w:lvlText w:val=""/>
+      <w:lvlJc w:val="left"/>
+      <w:pPr>
+        <w:ind w:left="4320" w:hanging="360"/>
+      </w:pPr>
+      <w:rPr>
+        <w:rFonts w:ascii="Wingdings" w:hAnsi="Wingdings" w:hint="default"/>
+      </w:rPr>
+    </w:lvl>
+    <w:lvl w:ilvl="6" w:tplc="08090001" w:tentative="1">
+      <w:start w:val="1"/>
+      <w:numFmt w:val="bullet"/>
+      <w:lvlText w:val=""/>
+      <w:lvlJc w:val="left"/>
+      <w:pPr>
+        <w:ind w:left="5040" w:hanging="360"/>
+      </w:pPr>
+      <w:rPr>
+        <w:rFonts w:ascii="Symbol" w:hAnsi="Symbol" w:hint="default"/>
+      </w:rPr>
+    </w:lvl>
+    <w:lvl w:ilvl="7" w:tplc="08090003" w:tentative="1">
+      <w:start w:val="1"/>
+      <w:numFmt w:val="bullet"/>
+      <w:lvlText w:val="o"/>
+      <w:lvlJc w:val="left"/>
+      <w:pPr>
+        <w:ind w:left="5760" w:hanging="360"/>
+      </w:pPr>
+      <w:rPr>
+        <w:rFonts w:ascii="Courier New" w:hAnsi="Courier New" w:cs="Courier New" w:hint="default"/>
+      </w:rPr>
+    </w:lvl>
+    <w:lvl w:ilvl="8" w:tplc="08090005" w:tentative="1">
+      <w:start w:val="1"/>
+      <w:numFmt w:val="bullet"/>
+      <w:lvlText w:val=""/>
+      <w:lvlJc w:val="left"/>
+      <w:pPr>
+        <w:ind w:left="6480" w:hanging="360"/>
+      </w:pPr>
+      <w:rPr>
+        <w:rFonts w:ascii="Wingdings" w:hAnsi="Wingdings" w:hint="default"/>
+      </w:rPr>
+    </w:lvl>
+  </w:abstractNum>
+  <w:abstractNum w:abstractNumId="4" w15:restartNumberingAfterBreak="0">
     <w:nsid w:val="470B2777"/>
     <w:multiLevelType w:val="hybridMultilevel"/>
     <w:tmpl w:val="5DF03644"/>
@@ -1351,7 +1894,120 @@
       </w:rPr>
     </w:lvl>
   </w:abstractNum>
-  <w:abstractNum w:abstractNumId="3" w15:restartNumberingAfterBreak="0">
+  <w:abstractNum w:abstractNumId="5" w15:restartNumberingAfterBreak="0">
+    <w:nsid w:val="50A17642"/>
+    <w:multiLevelType w:val="hybridMultilevel"/>
+    <w:tmpl w:val="47501720"/>
+    <w:lvl w:ilvl="0" w:tplc="08090001">
+      <w:start w:val="1"/>
+      <w:numFmt w:val="bullet"/>
+      <w:lvlText w:val=""/>
+      <w:lvlJc w:val="left"/>
+      <w:pPr>
+        <w:ind w:left="765" w:hanging="360"/>
+      </w:pPr>
+      <w:rPr>
+        <w:rFonts w:ascii="Symbol" w:hAnsi="Symbol" w:hint="default"/>
+      </w:rPr>
+    </w:lvl>
+    <w:lvl w:ilvl="1" w:tplc="08090003" w:tentative="1">
+      <w:start w:val="1"/>
+      <w:numFmt w:val="bullet"/>
+      <w:lvlText w:val="o"/>
+      <w:lvlJc w:val="left"/>
+      <w:pPr>
+        <w:ind w:left="1485" w:hanging="360"/>
+      </w:pPr>
+      <w:rPr>
+        <w:rFonts w:ascii="Courier New" w:hAnsi="Courier New" w:cs="Courier New" w:hint="default"/>
+      </w:rPr>
+    </w:lvl>
+    <w:lvl w:ilvl="2" w:tplc="08090005" w:tentative="1">
+      <w:start w:val="1"/>
+      <w:numFmt w:val="bullet"/>
+      <w:lvlText w:val=""/>
+      <w:lvlJc w:val="left"/>
+      <w:pPr>
+        <w:ind w:left="2205" w:hanging="360"/>
+      </w:pPr>
+      <w:rPr>
+        <w:rFonts w:ascii="Wingdings" w:hAnsi="Wingdings" w:hint="default"/>
+      </w:rPr>
+    </w:lvl>
+    <w:lvl w:ilvl="3" w:tplc="08090001" w:tentative="1">
+      <w:start w:val="1"/>
+      <w:numFmt w:val="bullet"/>
+      <w:lvlText w:val=""/>
+      <w:lvlJc w:val="left"/>
+      <w:pPr>
+        <w:ind w:left="2925" w:hanging="360"/>
+      </w:pPr>
+      <w:rPr>
+        <w:rFonts w:ascii="Symbol" w:hAnsi="Symbol" w:hint="default"/>
+      </w:rPr>
+    </w:lvl>
+    <w:lvl w:ilvl="4" w:tplc="08090003" w:tentative="1">
+      <w:start w:val="1"/>
+      <w:numFmt w:val="bullet"/>
+      <w:lvlText w:val="o"/>
+      <w:lvlJc w:val="left"/>
+      <w:pPr>
+        <w:ind w:left="3645" w:hanging="360"/>
+      </w:pPr>
+      <w:rPr>
+        <w:rFonts w:ascii="Courier New" w:hAnsi="Courier New" w:cs="Courier New" w:hint="default"/>
+      </w:rPr>
+    </w:lvl>
+    <w:lvl w:ilvl="5" w:tplc="08090005" w:tentative="1">
+      <w:start w:val="1"/>
+      <w:numFmt w:val="bullet"/>
+      <w:lvlText w:val=""/>
+      <w:lvlJc w:val="left"/>
+      <w:pPr>
+        <w:ind w:left="4365" w:hanging="360"/>
+      </w:pPr>
+      <w:rPr>
+        <w:rFonts w:ascii="Wingdings" w:hAnsi="Wingdings" w:hint="default"/>
+      </w:rPr>
+    </w:lvl>
+    <w:lvl w:ilvl="6" w:tplc="08090001" w:tentative="1">
+      <w:start w:val="1"/>
+      <w:numFmt w:val="bullet"/>
+      <w:lvlText w:val=""/>
+      <w:lvlJc w:val="left"/>
+      <w:pPr>
+        <w:ind w:left="5085" w:hanging="360"/>
+      </w:pPr>
+      <w:rPr>
+        <w:rFonts w:ascii="Symbol" w:hAnsi="Symbol" w:hint="default"/>
+      </w:rPr>
+    </w:lvl>
+    <w:lvl w:ilvl="7" w:tplc="08090003" w:tentative="1">
+      <w:start w:val="1"/>
+      <w:numFmt w:val="bullet"/>
+      <w:lvlText w:val="o"/>
+      <w:lvlJc w:val="left"/>
+      <w:pPr>
+        <w:ind w:left="5805" w:hanging="360"/>
+      </w:pPr>
+      <w:rPr>
+        <w:rFonts w:ascii="Courier New" w:hAnsi="Courier New" w:cs="Courier New" w:hint="default"/>
+      </w:rPr>
+    </w:lvl>
+    <w:lvl w:ilvl="8" w:tplc="08090005" w:tentative="1">
+      <w:start w:val="1"/>
+      <w:numFmt w:val="bullet"/>
+      <w:lvlText w:val=""/>
+      <w:lvlJc w:val="left"/>
+      <w:pPr>
+        <w:ind w:left="6525" w:hanging="360"/>
+      </w:pPr>
+      <w:rPr>
+        <w:rFonts w:ascii="Wingdings" w:hAnsi="Wingdings" w:hint="default"/>
+      </w:rPr>
+    </w:lvl>
+  </w:abstractNum>
+  <w:abstractNum w:abstractNumId="6" w15:restartNumberingAfterBreak="0">
     <w:nsid w:val="559D2AD2"/>
     <w:multiLevelType w:val="hybridMultilevel"/>
     <w:tmpl w:val="B9C40EB2"/>
@@ -1463,7 +2119,346 @@
       </w:rPr>
     </w:lvl>
   </w:abstractNum>
-  <w:abstractNum w:abstractNumId="4" w15:restartNumberingAfterBreak="0">
+  <w:abstractNum w:abstractNumId="7" w15:restartNumberingAfterBreak="0">
+    <w:nsid w:val="5D2055AA"/>
+    <w:multiLevelType w:val="hybridMultilevel"/>
+    <w:tmpl w:val="5552B1DC"/>
+    <w:lvl w:ilvl="0" w:tplc="08090001">
+      <w:start w:val="1"/>
+      <w:numFmt w:val="bullet"/>
+      <w:lvlText w:val=""/>
+      <w:lvlJc w:val="left"/>
+      <w:pPr>
+        <w:ind w:left="360" w:hanging="360"/>
+      </w:pPr>
+      <w:rPr>
+        <w:rFonts w:ascii="Symbol" w:hAnsi="Symbol" w:hint="default"/>
+      </w:rPr>
+    </w:lvl>
+    <w:lvl w:ilvl="1" w:tplc="08090003" w:tentative="1">
+      <w:start w:val="1"/>
+      <w:numFmt w:val="bullet"/>
+      <w:lvlText w:val="o"/>
+      <w:lvlJc w:val="left"/>
+      <w:pPr>
+        <w:ind w:left="1080" w:hanging="360"/>
+      </w:pPr>
+      <w:rPr>
+        <w:rFonts w:ascii="Courier New" w:hAnsi="Courier New" w:cs="Courier New" w:hint="default"/>
+      </w:rPr>
+    </w:lvl>
+    <w:lvl w:ilvl="2" w:tplc="08090005" w:tentative="1">
+      <w:start w:val="1"/>
+      <w:numFmt w:val="bullet"/>
+      <w:lvlText w:val=""/>
+      <w:lvlJc w:val="left"/>
+      <w:pPr>
+        <w:ind w:left="1800" w:hanging="360"/>
+      </w:pPr>
+      <w:rPr>
+        <w:rFonts w:ascii="Wingdings" w:hAnsi="Wingdings" w:hint="default"/>
+      </w:rPr>
+    </w:lvl>
+    <w:lvl w:ilvl="3" w:tplc="08090001" w:tentative="1">
+      <w:start w:val="1"/>
+      <w:numFmt w:val="bullet"/>
+      <w:lvlText w:val=""/>
+      <w:lvlJc w:val="left"/>
+      <w:pPr>
+        <w:ind w:left="2520" w:hanging="360"/>
+      </w:pPr>
+      <w:rPr>
+        <w:rFonts w:ascii="Symbol" w:hAnsi="Symbol" w:hint="default"/>
+      </w:rPr>
+    </w:lvl>
+    <w:lvl w:ilvl="4" w:tplc="08090003" w:tentative="1">
+      <w:start w:val="1"/>
+      <w:numFmt w:val="bullet"/>
+      <w:lvlText w:val="o"/>
+      <w:lvlJc w:val="left"/>
+      <w:pPr>
+        <w:ind w:left="3240" w:hanging="360"/>
+      </w:pPr>
+      <w:rPr>
+        <w:rFonts w:ascii="Courier New" w:hAnsi="Courier New" w:cs="Courier New" w:hint="default"/>
+      </w:rPr>
+    </w:lvl>
+    <w:lvl w:ilvl="5" w:tplc="08090005" w:tentative="1">
+      <w:start w:val="1"/>
+      <w:numFmt w:val="bullet"/>
+      <w:lvlText w:val=""/>
+      <w:lvlJc w:val="left"/>
+      <w:pPr>
+        <w:ind w:left="3960" w:hanging="360"/>
+      </w:pPr>
+      <w:rPr>
+        <w:rFonts w:ascii="Wingdings" w:hAnsi="Wingdings" w:hint="default"/>
+      </w:rPr>
+    </w:lvl>
+    <w:lvl w:ilvl="6" w:tplc="08090001" w:tentative="1">
+      <w:start w:val="1"/>
+      <w:numFmt w:val="bullet"/>
+      <w:lvlText w:val=""/>
+      <w:lvlJc w:val="left"/>
+      <w:pPr>
+        <w:ind w:left="4680" w:hanging="360"/>
+      </w:pPr>
+      <w:rPr>
+        <w:rFonts w:ascii="Symbol" w:hAnsi="Symbol" w:hint="default"/>
+      </w:rPr>
+    </w:lvl>
+    <w:lvl w:ilvl="7" w:tplc="08090003" w:tentative="1">
+      <w:start w:val="1"/>
+      <w:numFmt w:val="bullet"/>
+      <w:lvlText w:val="o"/>
+      <w:lvlJc w:val="left"/>
+      <w:pPr>
+        <w:ind w:left="5400" w:hanging="360"/>
+      </w:pPr>
+      <w:rPr>
+        <w:rFonts w:ascii="Courier New" w:hAnsi="Courier New" w:cs="Courier New" w:hint="default"/>
+      </w:rPr>
+    </w:lvl>
+    <w:lvl w:ilvl="8" w:tplc="08090005" w:tentative="1">
+      <w:start w:val="1"/>
+      <w:numFmt w:val="bullet"/>
+      <w:lvlText w:val=""/>
+      <w:lvlJc w:val="left"/>
+      <w:pPr>
+        <w:ind w:left="6120" w:hanging="360"/>
+      </w:pPr>
+      <w:rPr>
+        <w:rFonts w:ascii="Wingdings" w:hAnsi="Wingdings" w:hint="default"/>
+      </w:rPr>
+    </w:lvl>
+  </w:abstractNum>
+  <w:abstractNum w:abstractNumId="8" w15:restartNumberingAfterBreak="0">
+    <w:nsid w:val="61F54DD3"/>
+    <w:multiLevelType w:val="hybridMultilevel"/>
+    <w:tmpl w:val="9544FC36"/>
+    <w:lvl w:ilvl="0" w:tplc="08090001">
+      <w:start w:val="1"/>
+      <w:numFmt w:val="bullet"/>
+      <w:lvlText w:val=""/>
+      <w:lvlJc w:val="left"/>
+      <w:pPr>
+        <w:ind w:left="720" w:hanging="360"/>
+      </w:pPr>
+      <w:rPr>
+        <w:rFonts w:ascii="Symbol" w:hAnsi="Symbol" w:hint="default"/>
+      </w:rPr>
+    </w:lvl>
+    <w:lvl w:ilvl="1" w:tplc="08090003" w:tentative="1">
+      <w:start w:val="1"/>
+      <w:numFmt w:val="bullet"/>
+      <w:lvlText w:val="o"/>
+      <w:lvlJc w:val="left"/>
+      <w:pPr>
+        <w:ind w:left="1440" w:hanging="360"/>
+      </w:pPr>
+      <w:rPr>
+        <w:rFonts w:ascii="Courier New" w:hAnsi="Courier New" w:cs="Courier New" w:hint="default"/>
+      </w:rPr>
+    </w:lvl>
+    <w:lvl w:ilvl="2" w:tplc="08090005" w:tentative="1">
+      <w:start w:val="1"/>
+      <w:numFmt w:val="bullet"/>
+      <w:lvlText w:val=""/>
+      <w:lvlJc w:val="left"/>
+      <w:pPr>
+        <w:ind w:left="2160" w:hanging="360"/>
+      </w:pPr>
+      <w:rPr>
+        <w:rFonts w:ascii="Wingdings" w:hAnsi="Wingdings" w:hint="default"/>
+      </w:rPr>
+    </w:lvl>
+    <w:lvl w:ilvl="3" w:tplc="08090001" w:tentative="1">
+      <w:start w:val="1"/>
+      <w:numFmt w:val="bullet"/>
+      <w:lvlText w:val=""/>
+      <w:lvlJc w:val="left"/>
+      <w:pPr>
+        <w:ind w:left="2880" w:hanging="360"/>
+      </w:pPr>
+      <w:rPr>
+        <w:rFonts w:ascii="Symbol" w:hAnsi="Symbol" w:hint="default"/>
+      </w:rPr>
+    </w:lvl>
+    <w:lvl w:ilvl="4" w:tplc="08090003" w:tentative="1">
+      <w:start w:val="1"/>
+      <w:numFmt w:val="bullet"/>
+      <w:lvlText w:val="o"/>
+      <w:lvlJc w:val="left"/>
+      <w:pPr>
+        <w:ind w:left="3600" w:hanging="360"/>
+      </w:pPr>
+      <w:rPr>
+        <w:rFonts w:ascii="Courier New" w:hAnsi="Courier New" w:cs="Courier New" w:hint="default"/>
+      </w:rPr>
+    </w:lvl>
+    <w:lvl w:ilvl="5" w:tplc="08090005" w:tentative="1">
+      <w:start w:val="1"/>
+      <w:numFmt w:val="bullet"/>
+      <w:lvlText w:val=""/>
+      <w:lvlJc w:val="left"/>
+      <w:pPr>
+        <w:ind w:left="4320" w:hanging="360"/>
+      </w:pPr>
+      <w:rPr>
+        <w:rFonts w:ascii="Wingdings" w:hAnsi="Wingdings" w:hint="default"/>
+      </w:rPr>
+    </w:lvl>
+    <w:lvl w:ilvl="6" w:tplc="08090001" w:tentative="1">
+      <w:start w:val="1"/>
+      <w:numFmt w:val="bullet"/>
+      <w:lvlText w:val=""/>
+      <w:lvlJc w:val="left"/>
+      <w:pPr>
+        <w:ind w:left="5040" w:hanging="360"/>
+      </w:pPr>
+      <w:rPr>
+        <w:rFonts w:ascii="Symbol" w:hAnsi="Symbol" w:hint="default"/>
+      </w:rPr>
+    </w:lvl>
+    <w:lvl w:ilvl="7" w:tplc="08090003" w:tentative="1">
+      <w:start w:val="1"/>
+      <w:numFmt w:val="bullet"/>
+      <w:lvlText w:val="o"/>
+      <w:lvlJc w:val="left"/>
+      <w:pPr>
+        <w:ind w:left="5760" w:hanging="360"/>
+      </w:pPr>
+      <w:rPr>
+        <w:rFonts w:ascii="Courier New" w:hAnsi="Courier New" w:cs="Courier New" w:hint="default"/>
+      </w:rPr>
+    </w:lvl>
+    <w:lvl w:ilvl="8" w:tplc="08090005" w:tentative="1">
+      <w:start w:val="1"/>
+      <w:numFmt w:val="bullet"/>
+      <w:lvlText w:val=""/>
+      <w:lvlJc w:val="left"/>
+      <w:pPr>
+        <w:ind w:left="6480" w:hanging="360"/>
+      </w:pPr>
+      <w:rPr>
+        <w:rFonts w:ascii="Wingdings" w:hAnsi="Wingdings" w:hint="default"/>
+      </w:rPr>
+    </w:lvl>
+  </w:abstractNum>
+  <w:abstractNum w:abstractNumId="9" w15:restartNumberingAfterBreak="0">
+    <w:nsid w:val="73426F39"/>
+    <w:multiLevelType w:val="hybridMultilevel"/>
+    <w:tmpl w:val="745A1F92"/>
+    <w:lvl w:ilvl="0" w:tplc="08090001">
+      <w:start w:val="1"/>
+      <w:numFmt w:val="bullet"/>
+      <w:lvlText w:val=""/>
+      <w:lvlJc w:val="left"/>
+      <w:pPr>
+        <w:ind w:left="360" w:hanging="360"/>
+      </w:pPr>
+      <w:rPr>
+        <w:rFonts w:ascii="Symbol" w:hAnsi="Symbol" w:hint="default"/>
+      </w:rPr>
+    </w:lvl>
+    <w:lvl w:ilvl="1" w:tplc="08090003" w:tentative="1">
+      <w:start w:val="1"/>
+      <w:numFmt w:val="bullet"/>
+      <w:lvlText w:val="o"/>
+      <w:lvlJc w:val="left"/>
+      <w:pPr>
+        <w:ind w:left="1080" w:hanging="360"/>
+      </w:pPr>
+      <w:rPr>
+        <w:rFonts w:ascii="Courier New" w:hAnsi="Courier New" w:cs="Courier New" w:hint="default"/>
+      </w:rPr>
+    </w:lvl>
+    <w:lvl w:ilvl="2" w:tplc="08090005" w:tentative="1">
+      <w:start w:val="1"/>
+      <w:numFmt w:val="bullet"/>
+      <w:lvlText w:val=""/>
+      <w:lvlJc w:val="left"/>
+      <w:pPr>
+        <w:ind w:left="1800" w:hanging="360"/>
+      </w:pPr>
+      <w:rPr>
+        <w:rFonts w:ascii="Wingdings" w:hAnsi="Wingdings" w:hint="default"/>
+      </w:rPr>
+    </w:lvl>
+    <w:lvl w:ilvl="3" w:tplc="08090001" w:tentative="1">
+      <w:start w:val="1"/>
+      <w:numFmt w:val="bullet"/>
+      <w:lvlText w:val=""/>
+      <w:lvlJc w:val="left"/>
+      <w:pPr>
+        <w:ind w:left="2520" w:hanging="360"/>
+      </w:pPr>
+      <w:rPr>
+        <w:rFonts w:ascii="Symbol" w:hAnsi="Symbol" w:hint="default"/>
+      </w:rPr>
+    </w:lvl>
+    <w:lvl w:ilvl="4" w:tplc="08090003" w:tentative="1">
+      <w:start w:val="1"/>
+      <w:numFmt w:val="bullet"/>
+      <w:lvlText w:val="o"/>
+      <w:lvlJc w:val="left"/>
+      <w:pPr>
+        <w:ind w:left="3240" w:hanging="360"/>
+      </w:pPr>
+      <w:rPr>
+        <w:rFonts w:ascii="Courier New" w:hAnsi="Courier New" w:cs="Courier New" w:hint="default"/>
+      </w:rPr>
+    </w:lvl>
+    <w:lvl w:ilvl="5" w:tplc="08090005" w:tentative="1">
+      <w:start w:val="1"/>
+      <w:numFmt w:val="bullet"/>
+      <w:lvlText w:val=""/>
+      <w:lvlJc w:val="left"/>
+      <w:pPr>
+        <w:ind w:left="3960" w:hanging="360"/>
+      </w:pPr>
+      <w:rPr>
+        <w:rFonts w:ascii="Wingdings" w:hAnsi="Wingdings" w:hint="default"/>
+      </w:rPr>
+    </w:lvl>
+    <w:lvl w:ilvl="6" w:tplc="08090001" w:tentative="1">
+      <w:start w:val="1"/>
+      <w:numFmt w:val="bullet"/>
+      <w:lvlText w:val=""/>
+      <w:lvlJc w:val="left"/>
+      <w:pPr>
+        <w:ind w:left="4680" w:hanging="360"/>
+      </w:pPr>
+      <w:rPr>
+        <w:rFonts w:ascii="Symbol" w:hAnsi="Symbol" w:hint="default"/>
+      </w:rPr>
+    </w:lvl>
+    <w:lvl w:ilvl="7" w:tplc="08090003" w:tentative="1">
+      <w:start w:val="1"/>
+      <w:numFmt w:val="bullet"/>
+      <w:lvlText w:val="o"/>
+      <w:lvlJc w:val="left"/>
+      <w:pPr>
+        <w:ind w:left="5400" w:hanging="360"/>
+      </w:pPr>
+      <w:rPr>
+        <w:rFonts w:ascii="Courier New" w:hAnsi="Courier New" w:cs="Courier New" w:hint="default"/>
+      </w:rPr>
+    </w:lvl>
+    <w:lvl w:ilvl="8" w:tplc="08090005" w:tentative="1">
+      <w:start w:val="1"/>
+      <w:numFmt w:val="bullet"/>
+      <w:lvlText w:val=""/>
+      <w:lvlJc w:val="left"/>
+      <w:pPr>
+        <w:ind w:left="6120" w:hanging="360"/>
+      </w:pPr>
+      <w:rPr>
+        <w:rFonts w:ascii="Wingdings" w:hAnsi="Wingdings" w:hint="default"/>
+      </w:rPr>
+    </w:lvl>
+  </w:abstractNum>
+  <w:abstractNum w:abstractNumId="10" w15:restartNumberingAfterBreak="0">
     <w:nsid w:val="74F11C39"/>
     <w:multiLevelType w:val="hybridMultilevel"/>
     <w:tmpl w:val="0DCA4A10"/>
@@ -1569,6 +2564,119 @@
       <w:lvlJc w:val="left"/>
       <w:pPr>
         <w:ind w:left="6480" w:hanging="360"/>
+      </w:pPr>
+      <w:rPr>
+        <w:rFonts w:ascii="Wingdings" w:hAnsi="Wingdings" w:hint="default"/>
+      </w:rPr>
+    </w:lvl>
+  </w:abstractNum>
+  <w:abstractNum w:abstractNumId="11" w15:restartNumberingAfterBreak="0">
+    <w:nsid w:val="77931EE1"/>
+    <w:multiLevelType w:val="hybridMultilevel"/>
+    <w:tmpl w:val="AE4E637C"/>
+    <w:lvl w:ilvl="0" w:tplc="08090001">
+      <w:start w:val="1"/>
+      <w:numFmt w:val="bullet"/>
+      <w:lvlText w:val=""/>
+      <w:lvlJc w:val="left"/>
+      <w:pPr>
+        <w:ind w:left="360" w:hanging="360"/>
+      </w:pPr>
+      <w:rPr>
+        <w:rFonts w:ascii="Symbol" w:hAnsi="Symbol" w:hint="default"/>
+      </w:rPr>
+    </w:lvl>
+    <w:lvl w:ilvl="1" w:tplc="08090003" w:tentative="1">
+      <w:start w:val="1"/>
+      <w:numFmt w:val="bullet"/>
+      <w:lvlText w:val="o"/>
+      <w:lvlJc w:val="left"/>
+      <w:pPr>
+        <w:ind w:left="1080" w:hanging="360"/>
+      </w:pPr>
+      <w:rPr>
+        <w:rFonts w:ascii="Courier New" w:hAnsi="Courier New" w:cs="Courier New" w:hint="default"/>
+      </w:rPr>
+    </w:lvl>
+    <w:lvl w:ilvl="2" w:tplc="08090005" w:tentative="1">
+      <w:start w:val="1"/>
+      <w:numFmt w:val="bullet"/>
+      <w:lvlText w:val=""/>
+      <w:lvlJc w:val="left"/>
+      <w:pPr>
+        <w:ind w:left="1800" w:hanging="360"/>
+      </w:pPr>
+      <w:rPr>
+        <w:rFonts w:ascii="Wingdings" w:hAnsi="Wingdings" w:hint="default"/>
+      </w:rPr>
+    </w:lvl>
+    <w:lvl w:ilvl="3" w:tplc="08090001" w:tentative="1">
+      <w:start w:val="1"/>
+      <w:numFmt w:val="bullet"/>
+      <w:lvlText w:val=""/>
+      <w:lvlJc w:val="left"/>
+      <w:pPr>
+        <w:ind w:left="2520" w:hanging="360"/>
+      </w:pPr>
+      <w:rPr>
+        <w:rFonts w:ascii="Symbol" w:hAnsi="Symbol" w:hint="default"/>
+      </w:rPr>
+    </w:lvl>
+    <w:lvl w:ilvl="4" w:tplc="08090003" w:tentative="1">
+      <w:start w:val="1"/>
+      <w:numFmt w:val="bullet"/>
+      <w:lvlText w:val="o"/>
+      <w:lvlJc w:val="left"/>
+      <w:pPr>
+        <w:ind w:left="3240" w:hanging="360"/>
+      </w:pPr>
+      <w:rPr>
+        <w:rFonts w:ascii="Courier New" w:hAnsi="Courier New" w:cs="Courier New" w:hint="default"/>
+      </w:rPr>
+    </w:lvl>
+    <w:lvl w:ilvl="5" w:tplc="08090005" w:tentative="1">
+      <w:start w:val="1"/>
+      <w:numFmt w:val="bullet"/>
+      <w:lvlText w:val=""/>
+      <w:lvlJc w:val="left"/>
+      <w:pPr>
+        <w:ind w:left="3960" w:hanging="360"/>
+      </w:pPr>
+      <w:rPr>
+        <w:rFonts w:ascii="Wingdings" w:hAnsi="Wingdings" w:hint="default"/>
+      </w:rPr>
+    </w:lvl>
+    <w:lvl w:ilvl="6" w:tplc="08090001" w:tentative="1">
+      <w:start w:val="1"/>
+      <w:numFmt w:val="bullet"/>
+      <w:lvlText w:val=""/>
+      <w:lvlJc w:val="left"/>
+      <w:pPr>
+        <w:ind w:left="4680" w:hanging="360"/>
+      </w:pPr>
+      <w:rPr>
+        <w:rFonts w:ascii="Symbol" w:hAnsi="Symbol" w:hint="default"/>
+      </w:rPr>
+    </w:lvl>
+    <w:lvl w:ilvl="7" w:tplc="08090003" w:tentative="1">
+      <w:start w:val="1"/>
+      <w:numFmt w:val="bullet"/>
+      <w:lvlText w:val="o"/>
+      <w:lvlJc w:val="left"/>
+      <w:pPr>
+        <w:ind w:left="5400" w:hanging="360"/>
+      </w:pPr>
+      <w:rPr>
+        <w:rFonts w:ascii="Courier New" w:hAnsi="Courier New" w:cs="Courier New" w:hint="default"/>
+      </w:rPr>
+    </w:lvl>
+    <w:lvl w:ilvl="8" w:tplc="08090005" w:tentative="1">
+      <w:start w:val="1"/>
+      <w:numFmt w:val="bullet"/>
+      <w:lvlText w:val=""/>
+      <w:lvlJc w:val="left"/>
+      <w:pPr>
+        <w:ind w:left="6120" w:hanging="360"/>
       </w:pPr>
       <w:rPr>
         <w:rFonts w:ascii="Wingdings" w:hAnsi="Wingdings" w:hint="default"/>
@@ -1579,16 +2687,37 @@
     <w:abstractNumId w:val="0"/>
   </w:num>
   <w:num w:numId="2">
+    <w:abstractNumId w:val="6"/>
+  </w:num>
+  <w:num w:numId="3">
+    <w:abstractNumId w:val="10"/>
+  </w:num>
+  <w:num w:numId="4">
+    <w:abstractNumId w:val="4"/>
+  </w:num>
+  <w:num w:numId="5">
+    <w:abstractNumId w:val="2"/>
+  </w:num>
+  <w:num w:numId="6">
+    <w:abstractNumId w:val="8"/>
+  </w:num>
+  <w:num w:numId="7">
+    <w:abstractNumId w:val="5"/>
+  </w:num>
+  <w:num w:numId="8">
+    <w:abstractNumId w:val="9"/>
+  </w:num>
+  <w:num w:numId="9">
     <w:abstractNumId w:val="3"/>
   </w:num>
-  <w:num w:numId="3">
-    <w:abstractNumId w:val="4"/>
+  <w:num w:numId="10">
+    <w:abstractNumId w:val="7"/>
   </w:num>
-  <w:num w:numId="4">
-    <w:abstractNumId w:val="2"/>
+  <w:num w:numId="11">
+    <w:abstractNumId w:val="1"/>
   </w:num>
-  <w:num w:numId="5">
-    <w:abstractNumId w:val="1"/>
+  <w:num w:numId="12">
+    <w:abstractNumId w:val="11"/>
   </w:num>
 </w:numbering>
 </file>
@@ -1765,7 +2894,7 @@
     <w:lsdException w:name="Table Web 2" w:semiHidden="1" w:unhideWhenUsed="1"/>
     <w:lsdException w:name="Table Web 3" w:semiHidden="1" w:unhideWhenUsed="1"/>
     <w:lsdException w:name="Balloon Text" w:semiHidden="1" w:unhideWhenUsed="1"/>
-    <w:lsdException w:name="Table Grid" w:uiPriority="39"/>
+    <w:lsdException w:name="Table Grid" w:semiHidden="1" w:uiPriority="39" w:unhideWhenUsed="1"/>
     <w:lsdException w:name="Table Theme" w:semiHidden="1" w:unhideWhenUsed="1"/>
     <w:lsdException w:name="Placeholder Text" w:semiHidden="1"/>
     <w:lsdException w:name="No Spacing" w:uiPriority="1" w:qFormat="1"/>

</xml_diff>